<commit_message>
New translations engagement interview information & consent form_v1.docx (Afrikaans)
</commit_message>
<xml_diff>
--- a/translations/parenttext_5day_south_africa/af/af_Engagement interview information & consent form_v1.docx
+++ b/translations/parenttext_5day_south_africa/af/af_Engagement interview information & consent form_v1.docx
@@ -14,7 +14,7 @@
         <w:pStyle w:val="P68B1DB1-Normal1"/>
       </w:pPr>
       <w:r>
-        <w:t xml:space="preserve">Appendix 18: SWIFT Engagement Interview: Information Sheet and Consent Form</w:t>
+        <w:t xml:space="preserve">Bylaag 18: SWIFT Betrokkenheidsonderhoud: Inligtingsblad en Toestemmingsvorm</w:t>
       </w:r>
       <w:r>
         <w:rPr>
@@ -432,15 +432,15 @@
         <w:spacing w:after="240" w:before="240" w:line="240" w:lineRule="auto"/>
       </w:pPr>
       <w:r>
-        <w:t xml:space="preserve">Your experience with the ParentText programme is vital to our study. We would love to hear about your experience of it, and what perhaps didn’t work for you. This interview is part of a study carried out by researchers from the Universities of Cape Town in South Africa and the University of Oxford in the United Kingdom. </w:t>
-      </w:r>
-    </w:p>
-    <w:p>
-      <w:pPr>
-        <w:spacing w:after="240" w:before="240" w:line="240" w:lineRule="auto"/>
-      </w:pPr>
-      <w:r>
-        <w:t xml:space="preserve">Before you decide if you’d like to be interviewed, it’s important for you to know why we’re doing this research and what participating in it would involve. All the information you might need is explained below, but if you have any questions about your participation or our study, please email the study team at swift@globalparenting.org or message us on WhatsApp at +27 XX XXX XXXX. We’re here to help you!</w:t>
+        <w:t xml:space="preserve">Jou ervaring met die ParentText-program is van groot belang vir ons studie. Ons sal graag jou ervaring hiermee wil hoor en wat dalk nie vir jou gewerk het nie. Hierdie onderhoud is deel van 'n studie wat uitgevoer word deur navorsers van die Universiteit van Kaapstad in Suid-Afrika en die Universiteit van Oxford in die Verenigde Koninkryk. </w:t>
+      </w:r>
+    </w:p>
+    <w:p>
+      <w:pPr>
+        <w:spacing w:after="240" w:before="240" w:line="240" w:lineRule="auto"/>
+      </w:pPr>
+      <w:r>
+        <w:t xml:space="preserve">Voordat jy besluit of jy aan die onderhoud wil deelneem, is dit belangrik om te weet waarom ons hierdie navorsing doen en wat deelname behels. Alle inligting wat jy mag benodig, word hieronder verduidelik, maar as jy enige vrae het oor jou deelname of ons studie, kan jy die studiespan per e-pos kontak by swift@globalparenting.org of 'n boodskap stuur op WhatsApp na +27 XX XXX XXXX. Ons is hier om jou te help!</w:t>
       </w:r>
     </w:p>
     <w:p>
@@ -452,15 +452,15 @@
         <w:pStyle w:val="P68B1DB1-Normal2"/>
       </w:pPr>
       <w:r>
-        <w:t xml:space="preserve">What will my interview look like and what is expected of me?</w:t>
-      </w:r>
-    </w:p>
-    <w:p>
-      <w:pPr>
-        <w:spacing w:after="240" w:before="240" w:line="240" w:lineRule="auto"/>
-      </w:pPr>
-      <w:r>
-        <w:t xml:space="preserve">We would like to have a telephonic conversation with you which will last a maximum of 15 minutes. One of our researchers will call you to speak to you at a time that is convenient for you. There are no right or wrong answers, we just want to hear your experience and opinion of the chatbot. Please make sure that when we call, that you only let the interview start when you are in a private space where you feel comfortable to talk without being overheard or interrupted. If while you are being interviewed, you are interrupted, please ask the researcher to pause until you feel safe to continue talking.</w:t>
+        <w:t xml:space="preserve">Hoe sal my onderhoud lyk en wat word van my verwag?</w:t>
+      </w:r>
+    </w:p>
+    <w:p>
+      <w:pPr>
+        <w:spacing w:after="240" w:before="240" w:line="240" w:lineRule="auto"/>
+      </w:pPr>
+      <w:r>
+        <w:t xml:space="preserve">Ons wil graag 'n telefoniese gesprek met jou voer wat 'n maksimum van 15 minute sal duur. Een van ons navorsers sal jou bel op 'n tyd wat geskik is vir jou. Daar is geen regte of verkeerde antwoorde nie, ons wil net jou ervaring en mening oor die geselsbot hoor. Maak asseblief seker dat wanneer ons jou bel, die onderhoud net begin as jy in 'n privaat ruimte is waar jy gemaklik voel om te praat sonder om afgeluister of onderbreek te word. Indien jy tydens die onderhoud onderbreek word, vra asseblief die navorser om 'n blaaskans te vat totdat jy weer veilig voel om voort te gaan.</w:t>
       </w:r>
     </w:p>
     <w:p>
@@ -472,7 +472,7 @@
         <w:pStyle w:val="P68B1DB1-Normal2"/>
       </w:pPr>
       <w:r>
-        <w:t xml:space="preserve"> Why have I been invited to the interview?</w:t>
+        <w:t xml:space="preserve"> Waarom is ek na die onderhoud genooi?</w:t>
       </w:r>
     </w:p>
     <w:p>
@@ -484,7 +484,7 @@
         </w:rPr>
       </w:pPr>
       <w:r>
-        <w:t xml:space="preserve">We would like to know more about your experience with the chatbot. We see that you did not complete the programme and would like to know what we could have done differently to improve your experience, and improve the experience of other parents like you in the future. </w:t>
+        <w:t xml:space="preserve">Ons wil graag meer weet oor jou ervaring met die geselsbot. Ons sien dat jy nie die program voltooi het nie, en ons wil weet wat ons anders kon gedoen het om jou ervaring te verbeter, en die ervaring van ander ouers soos jy in die toekoms te verbeter. </w:t>
       </w:r>
     </w:p>
     <w:p>
@@ -496,15 +496,15 @@
         <w:pStyle w:val="P68B1DB1-Normal2"/>
       </w:pPr>
       <w:r>
-        <w:t xml:space="preserve"> Do I have to agree to be interviewed?</w:t>
-      </w:r>
-    </w:p>
-    <w:p>
-      <w:pPr>
-        <w:spacing w:after="240" w:before="240" w:line="240" w:lineRule="auto"/>
-      </w:pPr>
-      <w:r>
-        <w:t xml:space="preserve">No, it's up to you if you want to be interviewed or not. If you don't want to be interviewed, there will be no implications to you or your family. If you do choose to be interviewed but don't want to answer some questions, you can skip these or stop at any time by telling your interviewer. </w:t>
+        <w:t xml:space="preserve"> Moet ek instem om ondervra te word?</w:t>
+      </w:r>
+    </w:p>
+    <w:p>
+      <w:pPr>
+        <w:spacing w:after="240" w:before="240" w:line="240" w:lineRule="auto"/>
+      </w:pPr>
+      <w:r>
+        <w:t xml:space="preserve">Nee, dit is jou keuse of jy ondervra wil word of nie. As jy nie wil deelneem nie, sal daar geen gevolge vir jou of jou familie wees nie. As jy wel kies om ondervra te word maar nie alle vrae wil beantwoord nie, kan jy dit oorslaan of enige tyd ophou deur die onderhoudvoerder in te lig. </w:t>
       </w:r>
     </w:p>
     <w:p>
@@ -515,7 +515,7 @@
         <w:rPr>
           <w:b w:val="1"/>
         </w:rPr>
-        <w:t xml:space="preserve"> What happens with my information?</w:t>
+        <w:t xml:space="preserve"> Wat gebeur met my inligting?</w:t>
       </w:r>
       <w:r>
         <w:t xml:space="preserve"> </w:t>
@@ -526,15 +526,15 @@
         <w:spacing w:after="240" w:before="240" w:line="240" w:lineRule="auto"/>
       </w:pPr>
       <w:r>
-        <w:t xml:space="preserve">To protect your personal information (including your real name, contact details, and any other information that can identify you), we will give you a participant number, and you can choose a name you want us to call you during the interview.</w:t>
-      </w:r>
-    </w:p>
-    <w:p>
-      <w:pPr>
-        <w:spacing w:after="240" w:before="240" w:line="240" w:lineRule="auto"/>
-      </w:pPr>
-      <w:r>
-        <w:t xml:space="preserve">With your permission, we will record the interview to help us remember the discussion and later write down what was said. We will delete any personal information we collect from you at the end of the study and, after transcribing your interview, change any data which might lead to identification at the point of transcription. We may use an artificial intelligence (AI) software, Microsoft Transcriber, to transcribe the interviews at first, and then we will check/review these transcriptions. This AI-generated information will be processed and stored securely on password-protected University of Cape Town servers, and in accordance with POPIA. Only authorised members of the research team will be able to access it, and this data will be owned by the Global Parenting Initiative at the University of Cape Town.</w:t>
+        <w:t xml:space="preserve">Om jou persoonlike inligting (insluitend jou regte naam, kontakbesonderhede, en enige ander inligting wat jou kan identifiseer) te beskerm, sal ons vir jou 'n deelnemernommer gee, en jy kan 'n naam kies waarmee ons jou tydens die onderhoud kan aanspreek.</w:t>
+      </w:r>
+    </w:p>
+    <w:p>
+      <w:pPr>
+        <w:spacing w:after="240" w:before="240" w:line="240" w:lineRule="auto"/>
+      </w:pPr>
+      <w:r>
+        <w:t xml:space="preserve">Met jou toestemming sal ons die onderhoud opneem om die gesprek te onthou en later neer te skryf wat gesê is. Ons sal enige persoonlike inligting wat ons van jou versamel het aan die einde van die studie uitvee, en na die transkribering van jou onderhoud sal ons enige data verander wat moontlik tot identifikasie kan lei. Ons mag kunsmatige intelligensie (KI) sagteware, Microsoft Transcriber, gebruik om die onderhoude aanvanklik te transkribeer, en daarna sal ons hierdie transkripsies nagaan/hersien. Hierdie KI-gegenereerde inligting sal verwerk en veilig gestoor word op wagwoordbeskermde bedieners van die Universiteit van Kaapstad, in ooreenstemming met POPIA. Slegs gemagtigde lede van die navorsingspan sal toegang hê tot hierdie data, en hierdie data sal besit word deur die Global Parenting Initiative by die Universiteit van Kaapstad.</w:t>
       </w:r>
     </w:p>
     <w:p>
@@ -546,15 +546,15 @@
         <w:pStyle w:val="P68B1DB1-Normal2"/>
       </w:pPr>
       <w:r>
-        <w:t xml:space="preserve"> Do I get anything for being interviewed? </w:t>
-      </w:r>
-    </w:p>
-    <w:p>
-      <w:pPr>
-        <w:spacing w:after="240" w:before="240" w:line="240" w:lineRule="auto"/>
-      </w:pPr>
-      <w:r>
-        <w:t xml:space="preserve">As a thank you for taking part in the discussion, we'll give you a R30 airtime voucher/data bundle. </w:t>
+        <w:t xml:space="preserve"> Kry ek enige iets vir deelname aan die onderhoud? </w:t>
+      </w:r>
+    </w:p>
+    <w:p>
+      <w:pPr>
+        <w:spacing w:after="240" w:before="240" w:line="240" w:lineRule="auto"/>
+      </w:pPr>
+      <w:r>
+        <w:t xml:space="preserve">As 'n bedanking vir jou deelname aan die gesprek, sal ons vir jou 'n R30 lugtydkoepon/data-bundel gee. </w:t>
       </w:r>
     </w:p>
     <w:p>
@@ -565,7 +565,7 @@
         <w:rPr>
           <w:b w:val="1"/>
         </w:rPr>
-        <w:t xml:space="preserve"> What happens to my information if I agree to be interviewed?</w:t>
+        <w:t xml:space="preserve"> Wat gebeur met my inligting as ek instem om ondervra te word?</w:t>
       </w:r>
       <w:r>
         <w:t xml:space="preserve"> </w:t>
@@ -576,39 +576,39 @@
         <w:spacing w:after="240" w:before="240" w:line="240" w:lineRule="auto"/>
       </w:pPr>
       <w:r>
-        <w:t xml:space="preserve">We only collect what’s needed for the study and store it securely. Your information, like your consent form and interview recording, and any information you provide via email or WhatsApp, will be kept safe on secure servers at the University of Cape Town. </w:t>
-      </w:r>
-    </w:p>
-    <w:p>
-      <w:pPr>
-        <w:spacing w:after="240" w:before="240" w:line="240" w:lineRule="auto"/>
-      </w:pPr>
-      <w:r>
-        <w:t xml:space="preserve">Interview recordings will be deleted after we have written our notes. Any details that identify you will be kept separate and only authorised staff can access them. All data will be kept for five years after the study, but personal information will be deleted when the study ends. </w:t>
-      </w:r>
-    </w:p>
-    <w:p>
-      <w:pPr>
-        <w:spacing w:after="240" w:before="240" w:line="240" w:lineRule="auto"/>
-      </w:pPr>
-      <w:r>
-        <w:t xml:space="preserve">Ethics committees and monitors may check the information. Your information will stay private unless the law says otherwise. After the study, we may share the information with other researchers but without your details. You have the right to see, correct, or ask us to delete your personal information.</w:t>
-      </w:r>
-    </w:p>
-    <w:p>
-      <w:pPr>
-        <w:spacing w:after="240" w:before="240" w:line="240" w:lineRule="auto"/>
-      </w:pPr>
-      <w:r>
-        <w:t xml:space="preserve">You have the right to request access to your data, to correct any mistakes in your data, and to request us to delete it or transfer it somewhere else. Please email the study team before [*date to be determined] if you would like to do any of these.</w:t>
-      </w:r>
-    </w:p>
-    <w:p>
-      <w:pPr>
-        <w:spacing w:after="240" w:before="240" w:line="240" w:lineRule="auto"/>
-      </w:pPr>
-      <w:r>
-        <w:t xml:space="preserve">Your participation and what you tell us will help us understand how to support families like yours. We plan to share the results in reports and at conferences so others can learn from this study too.</w:t>
+        <w:t xml:space="preserve">Ons versamel slegs wat nodig is vir die studie en stoor dit veilig. Jou inligting, soos jou toestemmingsvorm en onderhoudopname, en enige inligting wat jy via e-pos of WhatsApp verskaf, sal veilig op bedieners by die Universiteit van Kaapstad gestoor word. </w:t>
+      </w:r>
+    </w:p>
+    <w:p>
+      <w:pPr>
+        <w:spacing w:after="240" w:before="240" w:line="240" w:lineRule="auto"/>
+      </w:pPr>
+      <w:r>
+        <w:t xml:space="preserve">Onderhoudopnames sal verwyder word nadat ons ons notas geskryf het. Enige besonderhede wat jou kan identifiseer, sal apart gehou word en slegs gemagtigde personeel kan toegang kry. Alle data sal vir vyf jaar na die studie gehou word, maar persoonlike inligting sal verwyder word wanneer die studie eindig. </w:t>
+      </w:r>
+    </w:p>
+    <w:p>
+      <w:pPr>
+        <w:spacing w:after="240" w:before="240" w:line="240" w:lineRule="auto"/>
+      </w:pPr>
+      <w:r>
+        <w:t xml:space="preserve">Etiekkomitees en moniteerders mag die inligting nagaan. Jou inligting sal privaat bly tensy die wet anders bepaal. Na die studie mag ons die inligting met ander navorsers deel, maar sonder jou besonderhede. Jy het die reg om jou persoonlike inligting te sien, reg te stel of ons te vra om jou persoonlike inligting te verwyder.</w:t>
+      </w:r>
+    </w:p>
+    <w:p>
+      <w:pPr>
+        <w:spacing w:after="240" w:before="240" w:line="240" w:lineRule="auto"/>
+      </w:pPr>
+      <w:r>
+        <w:t xml:space="preserve">Jy het die reg om toegang tot jou data aan te vra, enige foute in jou data reg te stel en te vra dat ons dit verwyder of dit na 'n ander plek oordra. Stuur asseblief 'n e-pos aan die studiespan voor [*datum moet nog bepaal word] indien jy enige van hierdie aksies wil uitvoer.</w:t>
+      </w:r>
+    </w:p>
+    <w:p>
+      <w:pPr>
+        <w:spacing w:after="240" w:before="240" w:line="240" w:lineRule="auto"/>
+      </w:pPr>
+      <w:r>
+        <w:t xml:space="preserve">Jou deelname en wat jy ons vertel, sal ons help om te verstaan hoe ons gesinne soos joune beter kan ondersteun. Ons beplan om die resultate in verslae en op kongresse te deel sodat ander ook van hierdie studie kan leer.</w:t>
       </w:r>
     </w:p>
     <w:p>
@@ -619,7 +619,7 @@
         <w:rPr>
           <w:b w:val="1"/>
         </w:rPr>
-        <w:t xml:space="preserve">Who are some of the study team members?</w:t>
+        <w:t xml:space="preserve">Wie is sommige van die spanlede van die studie?</w:t>
       </w:r>
       <w:r>
         <w:t xml:space="preserve"> </w:t>
@@ -630,7 +630,7 @@
         <w:spacing w:after="240" w:before="240" w:line="240" w:lineRule="auto"/>
       </w:pPr>
       <w:r>
-        <w:t xml:space="preserve">The principal investigators of this study are Prof Cathy Ward and Cindee Bruyns and the Co-investigator is Carly Katzef all from the University of Cape Town.</w:t>
+        <w:t xml:space="preserve">Die hoofondersoeker van hierdie studie is Prof. Cathy Ward en Cindee Bruyns, en die Mede-ondersoeker is Carly Katzef, almal van die Universiteit van Kaapstad.</w:t>
       </w:r>
     </w:p>
     <w:p>
@@ -642,23 +642,23 @@
         <w:pStyle w:val="P68B1DB1-Normal2"/>
       </w:pPr>
       <w:r>
-        <w:t xml:space="preserve">Are there any risks in being interviewed?   </w:t>
-      </w:r>
-    </w:p>
-    <w:p>
-      <w:pPr>
-        <w:spacing w:after="240" w:before="240" w:line="240" w:lineRule="auto"/>
-      </w:pPr>
-      <w:r>
-        <w:t xml:space="preserve">We don’t expect any risks to you if you are interviewed. If any questions make you uncomfortable, you don’t have to answer them. If you become upset during the interview, you can let your interviewer know. Remember, you can stop participating anytime without giving a reason. We care about your well-being.</w:t>
-      </w:r>
-    </w:p>
-    <w:p>
-      <w:pPr>
-        <w:spacing w:after="240" w:before="240" w:line="240" w:lineRule="auto"/>
-      </w:pPr>
-      <w:r>
-        <w:t xml:space="preserve">We also want to make sure you're safe. If we notice that you or your family are in serious danger, we might refer you for support or could need to ask for help from other places outside of this study, like social or medical services.</w:t>
+        <w:t xml:space="preserve">Is daar enige risiko's verbonde aan die onderhoud?   </w:t>
+      </w:r>
+    </w:p>
+    <w:p>
+      <w:pPr>
+        <w:spacing w:after="240" w:before="240" w:line="240" w:lineRule="auto"/>
+      </w:pPr>
+      <w:r>
+        <w:t xml:space="preserve">Ons verwag nie enige risiko's vir jou as jy ondervra word nie. As enige vrae jou ongemaklik laat voel, hoef jy dit nie te antwoord nie. As jy tydens die onderhoud ontsteld raak, kan jy jou onderhoudvoerder laat weet. Onthou, jy kan enige tyd ophou deelneem sonder om 'n rede te gee. Ons gee om vir jou welstand.</w:t>
+      </w:r>
+    </w:p>
+    <w:p>
+      <w:pPr>
+        <w:spacing w:after="240" w:before="240" w:line="240" w:lineRule="auto"/>
+      </w:pPr>
+      <w:r>
+        <w:t xml:space="preserve">Ons wil ook seker maak jy is veilig. As ons opmerk dat jy of jou gesin in ernstige gevaar is, mag ons jou vir ondersteuning verwys of kan vir hulp vra van ander plekke buite hierdie studie, soos maatskaplike of mediese dienste.</w:t>
       </w:r>
     </w:p>
     <w:p>
@@ -670,15 +670,15 @@
         <w:pStyle w:val="P68B1DB1-Normal2"/>
       </w:pPr>
       <w:r>
-        <w:t xml:space="preserve">Who pays for the study?</w:t>
-      </w:r>
-    </w:p>
-    <w:p>
-      <w:pPr>
-        <w:spacing w:after="240" w:before="240" w:line="240" w:lineRule="auto"/>
-      </w:pPr>
-      <w:r>
-        <w:t xml:space="preserve">This study is part of the Global Parenting Initiative, funded by the LEGO Foundation, Oak Foundation, the World Childhood Foundation, The Human Safety Net, and the UK Research and Innovation Global Challenges Research Fund. </w:t>
+        <w:t xml:space="preserve">Wie betaal vir die studie?</w:t>
+      </w:r>
+    </w:p>
+    <w:p>
+      <w:pPr>
+        <w:spacing w:after="240" w:before="240" w:line="240" w:lineRule="auto"/>
+      </w:pPr>
+      <w:r>
+        <w:t xml:space="preserve">Hierdie studie is deel van die Global Parenting Initiative, gefinansier deur die LEGO Foundation, Oak Foundation, die World Childhood Foundation, The Human Safety Net, en die UK Research and Innovation Global Challenges Research Fund. </w:t>
       </w:r>
     </w:p>
     <w:p>
@@ -690,15 +690,15 @@
         <w:pStyle w:val="P68B1DB1-Normal2"/>
       </w:pPr>
       <w:r>
-        <w:t xml:space="preserve">Data protection</w:t>
-      </w:r>
-    </w:p>
-    <w:p>
-      <w:pPr>
-        <w:spacing w:after="240" w:before="240" w:line="240" w:lineRule="auto"/>
-      </w:pPr>
-      <w:r>
-        <w:t xml:space="preserve">The University Cape Town makes sure your personal information is used safely and correctly, just for research. The study follows data protection laws like GDPR (General Data Protection Regulation) in the UK and POPIA (Protection of Personal Information Act) in South Africa. Any data that is transferred across borders will comply with POPIA. </w:t>
+        <w:t>Databeskerming</w:t>
+      </w:r>
+    </w:p>
+    <w:p>
+      <w:pPr>
+        <w:spacing w:after="240" w:before="240" w:line="240" w:lineRule="auto"/>
+      </w:pPr>
+      <w:r>
+        <w:t xml:space="preserve">Die Universiteit van Kaapstad sorg dat jou persoonlike inligting veilig en korrek gebruik word, net vir navorsingsdoeleindes. Die studie volg databeskermingswette soos die GDPR (General Data Protection Regulation) in die VK en POPIA (Wet op die Beskerming van Persoonlike Inligting) in Suid-Afrika. Enige data wat oor grense heen oorgedra word, sal voldoen aan POPIA. </w:t>
       </w:r>
     </w:p>
     <w:p>
@@ -710,15 +710,15 @@
         <w:pStyle w:val="P68B1DB1-Normal2"/>
       </w:pPr>
       <w:r>
-        <w:t xml:space="preserve">Who has approved this study?</w:t>
-      </w:r>
-    </w:p>
-    <w:p>
-      <w:pPr>
-        <w:spacing w:after="240" w:before="240" w:line="240" w:lineRule="auto"/>
-      </w:pPr>
-      <w:r>
-        <w:t xml:space="preserve">[Once the ethics has been approved this will read as follows: This study has received approval from the University of Cape Town’s Centre for Social Science Research Ethics Committee and University of Cape Town’s Faculty of Health Sciences Human Research Ethics Committee. The study has also been approved by the Western Cape Department of Health and Wellness and Department of Social Development, and City of Cape Town’s City health.]</w:t>
+        <w:t xml:space="preserve">Wie het hierdie studie goedgekeur?</w:t>
+      </w:r>
+    </w:p>
+    <w:p>
+      <w:pPr>
+        <w:spacing w:after="240" w:before="240" w:line="240" w:lineRule="auto"/>
+      </w:pPr>
+      <w:r>
+        <w:t xml:space="preserve">[Wanneer die etiek goedgekeur is, sal dit as volg lees: Hierdie studie het goedkeuring van die Universiteit van Kaapstad se Sentrum vir Sosiale Wetenskap Navorsingsetiekkomitee en die Universiteit van Kaapstad se Fakulteit van Gesondheidswetenskappe se Etiekkomitee vir Menslike Navorsing ontvang. Die studie is ook goedgekeur deur die Wes-Kaapse Departement van Gesondheid en Welstand, die Departement van Maatskaplike Ontwikkeling, en die Stad Kaapstad se Stadsgesondheid.]</w:t>
       </w:r>
     </w:p>
     <w:p>
@@ -730,23 +730,23 @@
         <w:pStyle w:val="P68B1DB1-Normal2"/>
       </w:pPr>
       <w:r>
-        <w:t xml:space="preserve">Who do I contact if I have questions or concerns?</w:t>
-      </w:r>
-    </w:p>
-    <w:p>
-      <w:pPr>
-        <w:spacing w:after="240" w:before="240" w:line="240" w:lineRule="auto"/>
-      </w:pPr>
-      <w:r>
-        <w:t xml:space="preserve">If you have any questions or concerns about your rights as a study participant, you can contact the study team at swift@globalparenting.org or on WhatsApp at +27 XX XXX XXXX (messages only).</w:t>
-      </w:r>
-    </w:p>
-    <w:p>
-      <w:pPr>
-        <w:spacing w:after="240" w:before="240" w:line="240" w:lineRule="auto"/>
-      </w:pPr>
-      <w:r>
-        <w:t xml:space="preserve">If you have more questions or concerns about your rights, you can contact one of the ethics committees listed: </w:t>
+        <w:t xml:space="preserve">Wie kan ek kontak as ek vrae of bekommernisse het?</w:t>
+      </w:r>
+    </w:p>
+    <w:p>
+      <w:pPr>
+        <w:spacing w:after="240" w:before="240" w:line="240" w:lineRule="auto"/>
+      </w:pPr>
+      <w:r>
+        <w:t xml:space="preserve">As jy enige vrae of bekommernisse het oor jou regte as 'n studie-deelnemer, kan jy die studiespan kontak by swift@globalparenting.org of via WhatsApp by +27 XX XXX XXXX (net boodskappe).</w:t>
+      </w:r>
+    </w:p>
+    <w:p>
+      <w:pPr>
+        <w:spacing w:after="240" w:before="240" w:line="240" w:lineRule="auto"/>
+      </w:pPr>
+      <w:r>
+        <w:t xml:space="preserve">As jy meer vrae of bekommernisse het oor jou regte, kan jy een van die etiekkomitees hieronder kontak: </w:t>
       </w:r>
     </w:p>
     <w:tbl>
@@ -800,7 +800,7 @@
               <w:rPr>
                 <w:b w:val="1"/>
               </w:rPr>
-              <w:t>Name</w:t>
+              <w:t>Naam</w:t>
             </w:r>
             <w:r>
               <w:t xml:space="preserve"> </w:t>
@@ -831,7 +831,7 @@
               <w:rPr>
                 <w:b w:val="1"/>
               </w:rPr>
-              <w:t>Telephone</w:t>
+              <w:t>Telefoon</w:t>
             </w:r>
             <w:r>
               <w:t xml:space="preserve"> </w:t>
@@ -862,7 +862,7 @@
               <w:rPr>
                 <w:b w:val="1"/>
               </w:rPr>
-              <w:t>Email</w:t>
+              <w:t>E-pos</w:t>
             </w:r>
             <w:r>
               <w:t xml:space="preserve"> </w:t>
@@ -897,7 +897,7 @@
               <w:spacing w:after="240" w:before="240" w:line="240" w:lineRule="auto"/>
             </w:pPr>
             <w:r>
-              <w:t xml:space="preserve">University of Cape Town Centre for Social Science Research </w:t>
+              <w:t xml:space="preserve">Universiteit van Kaapstad Sentrum vir Sosiale Wetenskap Navorsing </w:t>
             </w:r>
           </w:p>
         </w:tc>
@@ -979,7 +979,7 @@
               <w:spacing w:after="240" w:before="240" w:line="240" w:lineRule="auto"/>
             </w:pPr>
             <w:r>
-              <w:t xml:space="preserve">Human Research Ethics Committee</w:t>
+              <w:t xml:space="preserve">Etiekkomitee vir Menslike Navorsing</w:t>
             </w:r>
           </w:p>
         </w:tc>
@@ -1049,15 +1049,15 @@
         <w:pStyle w:val="P68B1DB1-Normal2"/>
       </w:pPr>
       <w:r>
-        <w:t xml:space="preserve">Informed Telephonic consent to take part in the study.</w:t>
-      </w:r>
-    </w:p>
-    <w:p>
-      <w:pPr>
-        <w:spacing w:after="240" w:before="240" w:line="240" w:lineRule="auto"/>
-      </w:pPr>
-      <w:r>
-        <w:t xml:space="preserve">Please respond with the word “agree” to each as I go through each of the following points. If you don’t agree, we can go over any other information you need to make your decision and if you still agree then we can proceed:</w:t>
+        <w:t xml:space="preserve">Ingeligte Telefoniese toestemming om aan die studie deel te neem.</w:t>
+      </w:r>
+    </w:p>
+    <w:p>
+      <w:pPr>
+        <w:spacing w:after="240" w:before="240" w:line="240" w:lineRule="auto"/>
+      </w:pPr>
+      <w:r>
+        <w:t xml:space="preserve">Asseblief reageer met die woorde "stem saam" vir elkeen van die volgende punte soos ek dit deurgaan. As jy nie saamstem nie, kan ons enige ander inligting bespreek wat jy nodig het om jou besluit te neem, en as jy steeds saamstem, kan ons voortgaan:</w:t>
       </w:r>
     </w:p>
     <w:p>
@@ -1070,7 +1070,7 @@
         <w:ind w:left="720" w:hanging="360"/>
       </w:pPr>
       <w:r>
-        <w:t xml:space="preserve">Someone from the research team has gone over all the information above and I know what I need to do.</w:t>
+        <w:t xml:space="preserve">Iemand van die navorsingspan het al die inligting hierbo deurgegaan en ek weet wat ek moet doen.</w:t>
       </w:r>
     </w:p>
     <w:p>
@@ -1083,7 +1083,7 @@
         <w:ind w:left="720" w:hanging="360"/>
       </w:pPr>
       <w:r>
-        <w:t xml:space="preserve">I had time to think about the information and ask questions. I am happy with the answers which I got. </w:t>
+        <w:t xml:space="preserve">Ek het tyd gehad om oor die inligting na te dink en vrae te vra. Ek is tevrede met die antwoorde wat ek ontvang het. </w:t>
       </w:r>
     </w:p>
     <w:p>
@@ -1096,7 +1096,7 @@
         <w:ind w:left="720" w:hanging="360"/>
       </w:pPr>
       <w:r>
-        <w:t xml:space="preserve">I know I can say yes or no to being in the study. If I say yes, I can stop any time before the [*date to still be determined] without saying why, and nothing bad will happen.</w:t>
+        <w:t xml:space="preserve">Ek weet ek kan ja of nee sê om aan die studie deel te neem. As ek ja sê, kan ek enige tyd voor die [*datum wat nog bepaal moet word] stop sonder om te sê hoekom, en niks sleg sal gebeur nie.</w:t>
       </w:r>
     </w:p>
     <w:p>
@@ -1109,7 +1109,7 @@
         <w:ind w:left="720" w:hanging="360"/>
       </w:pPr>
       <w:r>
-        <w:t xml:space="preserve">I am okay with the interview being recorded. I know the recordings will be used for research.</w:t>
+        <w:t xml:space="preserve">Ek is reg daarmee dat die onderhoud opgeneem word. Ek weet die opnames sal gebruik word vir navorsing.</w:t>
       </w:r>
     </w:p>
     <w:p>
@@ -1122,7 +1122,7 @@
         <w:ind w:left="720" w:hanging="360"/>
       </w:pPr>
       <w:r>
-        <w:t xml:space="preserve">I know who can see my information after the interview, how it will be kept safe, and what happens to it after the study.</w:t>
+        <w:t xml:space="preserve">Ek weet wie my inligting na die onderhoud kan sien, hoe dit veilig gehou sal word, en wat daarmee sal gebeur na die studie.</w:t>
       </w:r>
     </w:p>
     <w:p>
@@ -1135,7 +1135,7 @@
         <w:ind w:left="720" w:hanging="360"/>
       </w:pPr>
       <w:r>
-        <w:t xml:space="preserve">I know I can request access to my data, correct any mistakes, ask to delete it, or for it to be transferred somewhere else.</w:t>
+        <w:t xml:space="preserve">Ek weet ek kan toegang tot my data versoek, enige foute regstel, vra dat dit verwyder word, of vir dit om na 'n ander plek oorgedra te word.</w:t>
       </w:r>
     </w:p>
     <w:p>
@@ -1148,7 +1148,7 @@
         <w:ind w:left="720" w:hanging="360"/>
       </w:pPr>
       <w:r>
-        <w:t xml:space="preserve">I know that I won’t be named in any papers or reports from this study.</w:t>
+        <w:t xml:space="preserve">Ek weet dat ek nie in enige artikels of verslae van hierdie studie genoem sal word nie.</w:t>
       </w:r>
     </w:p>
     <w:p>
@@ -1161,7 +1161,7 @@
         <w:ind w:left="720" w:hanging="360"/>
       </w:pPr>
       <w:r>
-        <w:t xml:space="preserve">I know who to tell if I have a problem with the study.</w:t>
+        <w:t xml:space="preserve">Ek weet wie ek moet kontak as ek 'n probleem met die studie het.</w:t>
       </w:r>
     </w:p>
     <w:p>
@@ -1174,7 +1174,7 @@
         <w:ind w:left="720" w:hanging="360"/>
       </w:pPr>
       <w:r>
-        <w:t xml:space="preserve">I can be contacted again if more information is needed from me.</w:t>
+        <w:t xml:space="preserve">Ek kan weer gekontak word as meer inligting van my nodig is.</w:t>
       </w:r>
     </w:p>
     <w:p>
@@ -1187,7 +1187,7 @@
         <w:ind w:left="720" w:hanging="360"/>
       </w:pPr>
       <w:r>
-        <w:t xml:space="preserve">I understand the team will keep my contact information safe so they can tell me about the results of the study.</w:t>
+        <w:t xml:space="preserve">Ek verstaan dat die span my kontakbesonderhede veilig sal hou sodat hulle my kan inlig oor die resultate van die studie.</w:t>
       </w:r>
     </w:p>
     <w:sectPr>

</xml_diff>